<commit_message>
docx writer: avoid extra copy of abstractNum and num elements...
...in numbering.xml.  This caused pandoc-produced docx files to
be uneditable using Word Online.

The problem was that recent versions of reference.docx include
samples of various kinds of text, including lists.  The
numering elements for these were getting copied over to
the new docx, where they clashed with the autogenerated
elements produced by pandoc.  This didn't confuse Desktop
Word, but it did confuse Word Online.

Closes #5358.
</commit_message>
<xml_diff>
--- a/test/docx/golden/block_quotes.docx
+++ b/test/docx/golden/block_quotes.docx
@@ -83,109 +83,6 @@
 <file path=word/numbering.xml><?xml version="1.0" encoding="utf-8"?>
 <w:numbering xmlns:w="http://schemas.openxmlformats.org/wordprocessingml/2006/main">
   <w:abstractNum w:abstractNumId="990">
-    <w:nsid w:val="170cd2de"/>
-    <w:multiLevelType w:val="multilevel"/>
-    <w:lvl w:ilvl="0">
-      <w:numFmt w:val="bullet"/>
-      <w:lvlText w:val=" "/>
-      <w:lvlJc w:val="left"/>
-      <w:pPr>
-        <w:tabs>
-          <w:tab w:val="num" w:pos="0"/>
-        </w:tabs>
-        <w:ind w:left="480" w:hanging="480"/>
-      </w:pPr>
-    </w:lvl>
-    <w:lvl w:ilvl="1">
-      <w:numFmt w:val="bullet"/>
-      <w:lvlText w:val=" "/>
-      <w:lvlJc w:val="left"/>
-      <w:pPr>
-        <w:tabs>
-          <w:tab w:val="num" w:pos="720"/>
-        </w:tabs>
-        <w:ind w:left="1200" w:hanging="480"/>
-      </w:pPr>
-    </w:lvl>
-    <w:lvl w:ilvl="2">
-      <w:numFmt w:val="bullet"/>
-      <w:lvlText w:val=" "/>
-      <w:lvlJc w:val="left"/>
-      <w:pPr>
-        <w:tabs>
-          <w:tab w:val="num" w:pos="1440"/>
-        </w:tabs>
-        <w:ind w:left="1920" w:hanging="480"/>
-      </w:pPr>
-    </w:lvl>
-    <w:lvl w:ilvl="3">
-      <w:numFmt w:val="bullet"/>
-      <w:lvlText w:val=" "/>
-      <w:lvlJc w:val="left"/>
-      <w:pPr>
-        <w:tabs>
-          <w:tab w:val="num" w:pos="2160"/>
-        </w:tabs>
-        <w:ind w:left="2640" w:hanging="480"/>
-      </w:pPr>
-    </w:lvl>
-    <w:lvl w:ilvl="4">
-      <w:numFmt w:val="bullet"/>
-      <w:lvlText w:val=" "/>
-      <w:lvlJc w:val="left"/>
-      <w:pPr>
-        <w:tabs>
-          <w:tab w:val="num" w:pos="2880"/>
-        </w:tabs>
-        <w:ind w:left="3360" w:hanging="480"/>
-      </w:pPr>
-    </w:lvl>
-    <w:lvl w:ilvl="5">
-      <w:numFmt w:val="bullet"/>
-      <w:lvlText w:val=" "/>
-      <w:lvlJc w:val="left"/>
-      <w:pPr>
-        <w:tabs>
-          <w:tab w:val="num" w:pos="3600"/>
-        </w:tabs>
-        <w:ind w:left="4080" w:hanging="480"/>
-      </w:pPr>
-    </w:lvl>
-    <w:lvl w:ilvl="6">
-      <w:numFmt w:val="bullet"/>
-      <w:lvlText w:val=" "/>
-      <w:lvlJc w:val="left"/>
-      <w:pPr>
-        <w:tabs>
-          <w:tab w:val="num" w:pos="4320"/>
-        </w:tabs>
-        <w:ind w:left="4800" w:hanging="480"/>
-      </w:pPr>
-    </w:lvl>
-    <w:lvl w:ilvl="7">
-      <w:numFmt w:val="bullet"/>
-      <w:lvlText w:val=" "/>
-      <w:lvlJc w:val="left"/>
-      <w:pPr>
-        <w:tabs>
-          <w:tab w:val="num" w:pos="5040"/>
-        </w:tabs>
-        <w:ind w:left="5520" w:hanging="480"/>
-      </w:pPr>
-    </w:lvl>
-    <w:lvl w:ilvl="8">
-      <w:numFmt w:val="bullet"/>
-      <w:lvlText w:val=" "/>
-      <w:lvlJc w:val="left"/>
-      <w:pPr>
-        <w:tabs>
-          <w:tab w:val="num" w:pos="5760"/>
-        </w:tabs>
-        <w:ind w:left="6240" w:hanging="480"/>
-      </w:pPr>
-    </w:lvl>
-  </w:abstractNum>
-  <w:abstractNum w:abstractNumId="990">
     <w:nsid w:val="2c1ae401"/>
     <w:multiLevelType w:val="multilevel"/>
     <w:lvl w:ilvl="0">
@@ -288,9 +185,6 @@
       </w:pPr>
     </w:lvl>
   </w:abstractNum>
-  <w:num w:numId="1000">
-    <w:abstractNumId w:val="990"/>
-  </w:num>
   <w:num w:numId="1000">
     <w:abstractNumId w:val="990"/>
   </w:num>

</xml_diff>

<commit_message>
Change reference.docx to use more normal block quotes.
Indented left and right, same font and size.
Previously it was unindented, smaller font and different
typeface.

See #5820.
</commit_message>
<xml_diff>
--- a/test/docx/golden/block_quotes.docx
+++ b/test/docx/golden/block_quotes.docx
@@ -513,14 +513,8 @@
     <w:qFormat/>
     <w:pPr>
       <w:spacing w:before="100" w:after="100"/>
-      <w:ind w:firstLine="0"/>
-    </w:pPr>
-    <w:rPr>
-      <w:rFonts w:asciiTheme="majorHAnsi" w:eastAsiaTheme="majorEastAsia" w:hAnsiTheme="majorHAnsi" w:cstheme="majorBidi"/>
-      <w:bCs/>
-      <w:sz w:val="20"/>
-      <w:szCs w:val="20"/>
-    </w:rPr>
+      <w:ind w:firstLine="0" w:left="480" w:right="480"/>
+    </w:pPr>
   </w:style>
   <w:style w:type="paragraph" w:styleId="FootnoteText">
     <w:name w:val="Footnote Text"/>

</xml_diff>

<commit_message>
Change styles in reference.docx.
All headings now have a uniform color.

Level-1 headings no longer set `w:themeShade="B5"`.

Level-2 headings are now 14 point rather than 16 point.

Level-3 headings are now 12 point rather than 14 point.

Level-4 headings are italic rather than bold.

Closes #5820.
</commit_message>
<xml_diff>
--- a/test/docx/golden/block_quotes.docx
+++ b/test/docx/golden/block_quotes.docx
@@ -331,35 +331,13 @@
       <w:rFonts w:asciiTheme="majorHAnsi" w:eastAsiaTheme="majorEastAsia" w:hAnsiTheme="majorHAnsi" w:cstheme="majorBidi"/>
       <w:b/>
       <w:bCs/>
-      <w:color w:val="345A8A" w:themeColor="accent1" w:themeShade="B5"/>
-      <w:sz w:val="32"/>
-      <w:szCs w:val="32"/>
-    </w:rPr>
-  </w:style>
-  <w:style w:type="paragraph" w:styleId="Heading2">
-    <w:name w:val="Heading 2"/>
-    <w:basedOn w:val="Normal"/>
-    <w:next w:val="BodyText"/>
-    <w:uiPriority w:val="9"/>
-    <w:unhideWhenUsed/>
-    <w:qFormat/>
-    <w:pPr>
-      <w:keepNext/>
-      <w:keepLines/>
-      <w:spacing w:before="200" w:after="0"/>
-      <w:outlineLvl w:val="1"/>
-    </w:pPr>
-    <w:rPr>
-      <w:rFonts w:asciiTheme="majorHAnsi" w:eastAsiaTheme="majorEastAsia" w:hAnsiTheme="majorHAnsi" w:cstheme="majorBidi"/>
-      <w:b/>
-      <w:bCs/>
       <w:color w:val="4F81BD" w:themeColor="accent1"/>
       <w:sz w:val="32"/>
       <w:szCs w:val="32"/>
     </w:rPr>
   </w:style>
-  <w:style w:type="paragraph" w:styleId="Heading3">
-    <w:name w:val="Heading 3"/>
+  <w:style w:type="paragraph" w:styleId="Heading2">
+    <w:name w:val="Heading 2"/>
     <w:basedOn w:val="Normal"/>
     <w:next w:val="BodyText"/>
     <w:uiPriority w:val="9"/>
@@ -369,7 +347,7 @@
       <w:keepNext/>
       <w:keepLines/>
       <w:spacing w:before="200" w:after="0"/>
-      <w:outlineLvl w:val="2"/>
+      <w:outlineLvl w:val="1"/>
     </w:pPr>
     <w:rPr>
       <w:rFonts w:asciiTheme="majorHAnsi" w:eastAsiaTheme="majorEastAsia" w:hAnsiTheme="majorHAnsi" w:cstheme="majorBidi"/>
@@ -380,8 +358,8 @@
       <w:szCs w:val="28"/>
     </w:rPr>
   </w:style>
-  <w:style w:type="paragraph" w:styleId="Heading4">
-    <w:name w:val="Heading 4"/>
+  <w:style w:type="paragraph" w:styleId="Heading3">
+    <w:name w:val="Heading 3"/>
     <w:basedOn w:val="Normal"/>
     <w:next w:val="BodyText"/>
     <w:uiPriority w:val="9"/>
@@ -391,7 +369,7 @@
       <w:keepNext/>
       <w:keepLines/>
       <w:spacing w:before="200" w:after="0"/>
-      <w:outlineLvl w:val="3"/>
+      <w:outlineLvl w:val="2"/>
     </w:pPr>
     <w:rPr>
       <w:rFonts w:asciiTheme="majorHAnsi" w:eastAsiaTheme="majorEastAsia" w:hAnsiTheme="majorHAnsi" w:cstheme="majorBidi"/>
@@ -402,6 +380,28 @@
       <w:szCs w:val="24"/>
     </w:rPr>
   </w:style>
+  <w:style w:type="paragraph" w:styleId="Heading4">
+    <w:name w:val="Heading 4"/>
+    <w:basedOn w:val="Normal"/>
+    <w:next w:val="BodyText"/>
+    <w:uiPriority w:val="9"/>
+    <w:unhideWhenUsed/>
+    <w:qFormat/>
+    <w:pPr>
+      <w:keepNext/>
+      <w:keepLines/>
+      <w:spacing w:before="200" w:after="0"/>
+      <w:outlineLvl w:val="3"/>
+    </w:pPr>
+    <w:rPr>
+      <w:rFonts w:asciiTheme="majorHAnsi" w:eastAsiaTheme="majorEastAsia" w:hAnsiTheme="majorHAnsi" w:cstheme="majorBidi"/>
+      <w:i/>
+      <w:bCs/>
+      <w:color w:val="4F81BD" w:themeColor="accent1"/>
+      <w:sz w:val="24"/>
+      <w:szCs w:val="24"/>
+    </w:rPr>
+  </w:style>
   <w:style w:type="paragraph" w:styleId="Heading5">
     <w:name w:val="Heading 5"/>
     <w:basedOn w:val="Normal"/>
@@ -417,7 +417,6 @@
     </w:pPr>
     <w:rPr>
       <w:rFonts w:asciiTheme="majorHAnsi" w:eastAsiaTheme="majorEastAsia" w:hAnsiTheme="majorHAnsi" w:cstheme="majorBidi"/>
-      <w:i/>
       <w:iCs/>
       <w:color w:val="4F81BD" w:themeColor="accent1"/>
       <w:sz w:val="24"/>

</xml_diff>

<commit_message>
Docx writer: support --number-sections.
Closes #1413.
</commit_message>
<xml_diff>
--- a/test/docx/golden/block_quotes.docx
+++ b/test/docx/golden/block_quotes.docx
@@ -2,15 +2,14 @@
 <file path=word/document.xml><?xml version="1.0" encoding="utf-8"?>
 <w:document xmlns:w="http://schemas.openxmlformats.org/wordprocessingml/2006/main" xmlns:m="http://schemas.openxmlformats.org/officeDocument/2006/math" xmlns:r="http://schemas.openxmlformats.org/officeDocument/2006/relationships" xmlns:o="urn:schemas-microsoft-com:office:office" xmlns:v="urn:schemas-microsoft-com:vml" xmlns:w10="urn:schemas-microsoft-com:office:word" xmlns:a="http://schemas.openxmlformats.org/drawingml/2006/main" xmlns:pic="http://schemas.openxmlformats.org/drawingml/2006/picture" xmlns:wp="http://schemas.openxmlformats.org/drawingml/2006/wordprocessingDrawing">
   <w:body>
+    <w:bookmarkStart w:id="20" w:name="some-block-quotes-in-different-ways"/>
     <w:p>
       <w:pPr>
         <w:pStyle w:val="Heading2"/>
       </w:pPr>
-      <w:bookmarkStart w:id="20" w:name="some-block-quotes-in-different-ways"/>
       <w:r>
         <w:t xml:space="preserve">Some block quotes, in different ways</w:t>
       </w:r>
-      <w:bookmarkEnd w:id="20"/>
     </w:p>
     <w:p>
       <w:pPr>
@@ -52,6 +51,7 @@
         <w:t xml:space="preserve">And back to the normal style.</w:t>
       </w:r>
     </w:p>
+    <w:bookmarkEnd w:id="20"/>
     <w:sectPr/>
   </w:body>
 </w:document>
@@ -606,6 +606,10 @@
       <w:rFonts w:ascii="Consolas" w:hAnsi="Consolas"/>
       <w:sz w:val="22"/>
     </w:rPr>
+  </w:style>
+  <w:style w:type="character" w:customStyle="1" w:styleId="SectionNumber">
+    <w:name w:val="Section Number"/>
+    <w:basedOn w:val="BodyTextChar"/>
   </w:style>
   <w:style w:type="character" w:styleId="FootnoteReference">
     <w:name w:val="Footnote Reference"/>

</xml_diff>

<commit_message>
Docx writer: Fix bullets/lists indentation
Fix appearance of bullets/numbered lists (the first level is slightly
indented to the right instead of right on the margin).

New golden files have been tested using Word 2010 on Windows 10.
</commit_message>
<xml_diff>
--- a/test/docx/golden/block_quotes.docx
+++ b/test/docx/golden/block_quotes.docx
@@ -90,10 +90,7 @@
       <w:lvlText w:val=" "/>
       <w:lvlJc w:val="left"/>
       <w:pPr>
-        <w:tabs>
-          <w:tab w:val="num" w:pos="0"/>
-        </w:tabs>
-        <w:ind w:left="480" w:hanging="480"/>
+        <w:ind w:left="720" w:hanging="480"/>
       </w:pPr>
     </w:lvl>
     <w:lvl w:ilvl="1">
@@ -101,10 +98,7 @@
       <w:lvlText w:val=" "/>
       <w:lvlJc w:val="left"/>
       <w:pPr>
-        <w:tabs>
-          <w:tab w:val="num" w:pos="720"/>
-        </w:tabs>
-        <w:ind w:left="1200" w:hanging="480"/>
+        <w:ind w:left="1440" w:hanging="480"/>
       </w:pPr>
     </w:lvl>
     <w:lvl w:ilvl="2">
@@ -112,10 +106,7 @@
       <w:lvlText w:val=" "/>
       <w:lvlJc w:val="left"/>
       <w:pPr>
-        <w:tabs>
-          <w:tab w:val="num" w:pos="1440"/>
-        </w:tabs>
-        <w:ind w:left="1920" w:hanging="480"/>
+        <w:ind w:left="2160" w:hanging="480"/>
       </w:pPr>
     </w:lvl>
     <w:lvl w:ilvl="3">
@@ -123,10 +114,7 @@
       <w:lvlText w:val=" "/>
       <w:lvlJc w:val="left"/>
       <w:pPr>
-        <w:tabs>
-          <w:tab w:val="num" w:pos="2160"/>
-        </w:tabs>
-        <w:ind w:left="2640" w:hanging="480"/>
+        <w:ind w:left="2880" w:hanging="480"/>
       </w:pPr>
     </w:lvl>
     <w:lvl w:ilvl="4">
@@ -134,10 +122,7 @@
       <w:lvlText w:val=" "/>
       <w:lvlJc w:val="left"/>
       <w:pPr>
-        <w:tabs>
-          <w:tab w:val="num" w:pos="2880"/>
-        </w:tabs>
-        <w:ind w:left="3360" w:hanging="480"/>
+        <w:ind w:left="3600" w:hanging="480"/>
       </w:pPr>
     </w:lvl>
     <w:lvl w:ilvl="5">
@@ -145,10 +130,7 @@
       <w:lvlText w:val=" "/>
       <w:lvlJc w:val="left"/>
       <w:pPr>
-        <w:tabs>
-          <w:tab w:val="num" w:pos="3600"/>
-        </w:tabs>
-        <w:ind w:left="4080" w:hanging="480"/>
+        <w:ind w:left="4320" w:hanging="480"/>
       </w:pPr>
     </w:lvl>
     <w:lvl w:ilvl="6">
@@ -156,10 +138,7 @@
       <w:lvlText w:val=" "/>
       <w:lvlJc w:val="left"/>
       <w:pPr>
-        <w:tabs>
-          <w:tab w:val="num" w:pos="4320"/>
-        </w:tabs>
-        <w:ind w:left="4800" w:hanging="480"/>
+        <w:ind w:left="5040" w:hanging="480"/>
       </w:pPr>
     </w:lvl>
     <w:lvl w:ilvl="7">
@@ -167,10 +146,7 @@
       <w:lvlText w:val=" "/>
       <w:lvlJc w:val="left"/>
       <w:pPr>
-        <w:tabs>
-          <w:tab w:val="num" w:pos="5040"/>
-        </w:tabs>
-        <w:ind w:left="5520" w:hanging="480"/>
+        <w:ind w:left="5760" w:hanging="480"/>
       </w:pPr>
     </w:lvl>
     <w:lvl w:ilvl="8">
@@ -178,10 +154,7 @@
       <w:lvlText w:val=" "/>
       <w:lvlJc w:val="left"/>
       <w:pPr>
-        <w:tabs>
-          <w:tab w:val="num" w:pos="5760"/>
-        </w:tabs>
-        <w:ind w:left="6240" w:hanging="480"/>
+        <w:ind w:left="6480" w:hanging="480"/>
       </w:pPr>
     </w:lvl>
   </w:abstractNum>

</xml_diff>

<commit_message>
Docx writer: handle table header using styles.
Instead of hard-coding the border and header cell vertical alignment,
we now let this be determined by the Table style, making use of
Word's "conditional formatting" for the table's first row.
For headerless tables, we use the tblLook element to tell Word
not to apply conditional first-row formatting.

Closes #7008.
</commit_message>
<xml_diff>
--- a/test/docx/golden/block_quotes.docx
+++ b/test/docx/golden/block_quotes.docx
@@ -516,6 +516,21 @@
         <w:right w:w="108" w:type="dxa"/>
       </w:tblCellMar>
     </w:tblPr>
+    <w:tblStylePr w:type="firstRow">
+      <w:tblPr>
+        <w:jc w:val="left"/>
+        <w:tblInd w:w="0" w:type="dxa"/>
+      </w:tblPr>
+      <w:trPr>
+        <w:jc w:val="left"/>
+      </w:trPr>
+      <w:tcPr>
+        <w:vAlign w:val="bottom"/>
+        <w:tcBorders>
+          <w:bottom w:val="single"/>
+        </w:tcBorders>
+      </w:tcPr>
+    </w:tblStylePr>
   </w:style>
   <w:style w:type="paragraph" w:customStyle="1" w:styleId="DefinitionTerm">
     <w:name w:val="Definition Term"/>

</xml_diff>

<commit_message>
Update docx golden tests for style changes.
</commit_message>
<xml_diff>
--- a/test/docx/golden/block_quotes.docx
+++ b/test/docx/golden/block_quotes.docx
@@ -265,6 +265,25 @@
       <w:jc w:val="center"/>
     </w:pPr>
   </w:style>
+  <w:style w:customStyle="1" w:styleId="AbstractTitle" w:type="paragraph">
+    <w:name w:val="Abstract Title"/>
+    <w:basedOn w:val="Normal"/>
+    <w:next w:val="Abstract"/>
+    <w:qFormat/>
+    <w:pPr>
+      <w:keepNext/>
+      <w:keepLines/>
+      <w:jc w:val="center"/>
+      <w:spacing w:after="0" w:before="300"/>
+    </w:pPr>
+    <w:rPr>
+      <w:sz w:val="20"/>
+      <w:szCs w:val="20"/>
+      <w:b/>
+      <w:color w:val="345A8A"/>
+      &gt;
+    </w:rPr>
+  </w:style>
   <w:style w:customStyle="1" w:styleId="Abstract" w:type="paragraph">
     <w:name w:val="Abstract"/>
     <w:basedOn w:val="Normal"/>
@@ -273,7 +292,7 @@
     <w:pPr>
       <w:keepNext/>
       <w:keepLines/>
-      <w:spacing w:after="300" w:before="300"/>
+      <w:spacing w:after="300" w:before="100"/>
     </w:pPr>
     <w:rPr>
       <w:sz w:val="20"/>
@@ -720,7 +739,10 @@
   <w:style w:type="character" w:customStyle="1" w:styleId="ImportTok">
     <w:name w:val="ImportTok"/>
     <w:basedOn w:val="VerbatimChar"/>
-    <w:rPr/>
+    <w:rPr>
+      <w:color w:val="008000"/>
+      <w:b/>
+    </w:rPr>
   </w:style>
   <w:style w:type="character" w:customStyle="1" w:styleId="CommentTok">
     <w:name w:val="CommentTok"/>
@@ -795,7 +817,9 @@
   <w:style w:type="character" w:customStyle="1" w:styleId="BuiltInTok">
     <w:name w:val="BuiltInTok"/>
     <w:basedOn w:val="VerbatimChar"/>
-    <w:rPr/>
+    <w:rPr>
+      <w:color w:val="008000"/>
+    </w:rPr>
   </w:style>
   <w:style w:type="character" w:customStyle="1" w:styleId="ExtensionTok">
     <w:name w:val="ExtensionTok"/>

</xml_diff>

<commit_message>
Introduce support for Intense Quote in Docx conversion
This commit introduces support for the Intense Quote in Docx Conversion.

Previously this was converted to a regular paragraph, but Intense Quote
should be interpreted as a Quote in conversion.
</commit_message>
<xml_diff>
--- a/test/docx/golden/block_quotes.docx
+++ b/test/docx/golden/block_quotes.docx
@@ -25,6 +25,22 @@
       </w:pPr>
       <w:r>
         <w:t xml:space="preserve">I don’t know why this would be in italics, but so it appears to be on my screen.</w:t>
+      </w:r>
+    </w:p>
+    <w:p>
+      <w:pPr>
+        <w:pStyle w:val="FirstParagraph"/>
+      </w:pPr>
+      <w:r>
+        <w:t xml:space="preserve">And this is also a proper way, with a different style</w:t>
+      </w:r>
+    </w:p>
+    <w:p>
+      <w:pPr>
+        <w:pStyle w:val="BlockText"/>
+      </w:pPr>
+      <w:r>
+        <w:t xml:space="preserve">This is called the Intense Quote style.</w:t>
       </w:r>
     </w:p>
     <w:p>

</xml_diff>

<commit_message>
Docx writer: Use different style for block quotes in notes.
Using "Footnote Block Text" for the style name, so it can be
given a different font size if footnotes are.

Closes #9243.
</commit_message>
<xml_diff>
--- a/test/docx/golden/block_quotes.docx
+++ b/test/docx/golden/block_quotes.docx
@@ -530,6 +530,18 @@
     <w:uiPriority w:val="9"/>
     <w:unhideWhenUsed/>
     <w:qFormat/>
+  </w:style>
+  <w:style w:styleId="FootnoteBlockText" w:type="paragraph">
+    <w:name w:val="Footnote Block Text"/>
+    <w:basedOn w:val="Footnote Text"/>
+    <w:next w:val="Footnote Text"/>
+    <w:uiPriority w:val="9"/>
+    <w:unhideWhenUsed/>
+    <w:qFormat/>
+    <w:pPr>
+      <w:spacing w:after="100" w:before="100"/>
+      <w:ind w:firstLine="0" w:left="480" w:right="480"/>
+    </w:pPr>
   </w:style>
   <w:style w:default="1" w:styleId="DefaultParagraphFont" w:type="character">
     <w:name w:val="Default Paragraph Font"/>

</xml_diff>

<commit_message>
fix(docx): fix OOXMLValidator error on KeywordTok output
xmllint doesn't warn about this (maybe because the tag is empty?), but
the order doesn't match wml.xsd:
```
    <w:rPr>
      <w:color w:val="007020"/>
      <w:b/>
    </w:rPr>
```

And OOXMLValidatorCLI does warn about it:
```
{
        "Description": "The element has unexpected child element 'http://schemas.openxmlformats.org/wordprocessingml/2006/main:b'.",
        "Path": {
            "NamespacesDefinitions": [
                "xmlns:w=\"http://schemas.openxmlformats.org/wordprocessingml/2006/main\""
            ],
            "Namespaces": {

            },
            "XPath": "/w:styles[1]/w:style[40]/w:rPr[1]",
            "PartUri": "/word/styles.xml"
        },
        "Id": "Sch_UnexpectedElementContentExpectingComplex",
        "ErrorType": "Schema"
    }
```

Signed-off-by: Edwin Török <edwin@etorok.net>
</commit_message>
<xml_diff>
--- a/test/docx/golden/block_quotes.docx
+++ b/test/docx/golden/block_quotes.docx
@@ -689,8 +689,8 @@
     <w:name w:val="KeywordTok"/>
     <w:basedOn w:val="VerbatimChar"/>
     <w:rPr>
+      <w:b/>
       <w:color w:val="007020"/>
-      <w:b/>
     </w:rPr>
   </w:style>
   <w:style w:type="character" w:customStyle="1" w:styleId="DataTypeTok">
@@ -767,42 +767,42 @@
     <w:name w:val="ImportTok"/>
     <w:basedOn w:val="VerbatimChar"/>
     <w:rPr>
+      <w:b/>
       <w:color w:val="008000"/>
-      <w:b/>
     </w:rPr>
   </w:style>
   <w:style w:type="character" w:customStyle="1" w:styleId="CommentTok">
     <w:name w:val="CommentTok"/>
     <w:basedOn w:val="VerbatimChar"/>
     <w:rPr>
+      <w:i/>
       <w:color w:val="60a0b0"/>
-      <w:i/>
     </w:rPr>
   </w:style>
   <w:style w:type="character" w:customStyle="1" w:styleId="DocumentationTok">
     <w:name w:val="DocumentationTok"/>
     <w:basedOn w:val="VerbatimChar"/>
     <w:rPr>
+      <w:i/>
       <w:color w:val="ba2121"/>
-      <w:i/>
     </w:rPr>
   </w:style>
   <w:style w:type="character" w:customStyle="1" w:styleId="AnnotationTok">
     <w:name w:val="AnnotationTok"/>
     <w:basedOn w:val="VerbatimChar"/>
     <w:rPr>
+      <w:b/>
+      <w:i/>
       <w:color w:val="60a0b0"/>
-      <w:b/>
-      <w:i/>
     </w:rPr>
   </w:style>
   <w:style w:type="character" w:customStyle="1" w:styleId="CommentVarTok">
     <w:name w:val="CommentVarTok"/>
     <w:basedOn w:val="VerbatimChar"/>
     <w:rPr>
+      <w:b/>
+      <w:i/>
       <w:color w:val="60a0b0"/>
-      <w:b/>
-      <w:i/>
     </w:rPr>
   </w:style>
   <w:style w:type="character" w:customStyle="1" w:styleId="OtherTok">
@@ -830,8 +830,8 @@
     <w:name w:val="ControlFlowTok"/>
     <w:basedOn w:val="VerbatimChar"/>
     <w:rPr>
+      <w:b/>
       <w:color w:val="007020"/>
-      <w:b/>
     </w:rPr>
   </w:style>
   <w:style w:type="character" w:customStyle="1" w:styleId="OperatorTok">
@@ -876,34 +876,34 @@
     <w:name w:val="InformationTok"/>
     <w:basedOn w:val="VerbatimChar"/>
     <w:rPr>
+      <w:b/>
+      <w:i/>
       <w:color w:val="60a0b0"/>
-      <w:b/>
-      <w:i/>
     </w:rPr>
   </w:style>
   <w:style w:type="character" w:customStyle="1" w:styleId="WarningTok">
     <w:name w:val="WarningTok"/>
     <w:basedOn w:val="VerbatimChar"/>
     <w:rPr>
+      <w:b/>
+      <w:i/>
       <w:color w:val="60a0b0"/>
-      <w:b/>
-      <w:i/>
     </w:rPr>
   </w:style>
   <w:style w:type="character" w:customStyle="1" w:styleId="AlertTok">
     <w:name w:val="AlertTok"/>
     <w:basedOn w:val="VerbatimChar"/>
     <w:rPr>
+      <w:b/>
       <w:color w:val="ff0000"/>
-      <w:b/>
     </w:rPr>
   </w:style>
   <w:style w:type="character" w:customStyle="1" w:styleId="ErrorTok">
     <w:name w:val="ErrorTok"/>
     <w:basedOn w:val="VerbatimChar"/>
     <w:rPr>
+      <w:b/>
       <w:color w:val="ff0000"/>
-      <w:b/>
     </w:rPr>
   </w:style>
   <w:style w:type="character" w:customStyle="1" w:styleId="NormalTok">

</xml_diff>

<commit_message>
Use conventional styles/indents for Word bullet lists.
See #7280.
</commit_message>
<xml_diff>
--- a/test/docx/golden/block_quotes.docx
+++ b/test/docx/golden/block_quotes.docx
@@ -106,7 +106,7 @@
       <w:lvlText w:val=" "/>
       <w:lvlJc w:val="left"/>
       <w:pPr>
-        <w:ind w:left="720" w:hanging="480"/>
+        <w:ind w:left="720" w:hanging="360"/>
       </w:pPr>
     </w:lvl>
     <w:lvl w:ilvl="1">
@@ -114,7 +114,7 @@
       <w:lvlText w:val=" "/>
       <w:lvlJc w:val="left"/>
       <w:pPr>
-        <w:ind w:left="1440" w:hanging="480"/>
+        <w:ind w:left="1440" w:hanging="360"/>
       </w:pPr>
     </w:lvl>
     <w:lvl w:ilvl="2">
@@ -122,7 +122,7 @@
       <w:lvlText w:val=" "/>
       <w:lvlJc w:val="left"/>
       <w:pPr>
-        <w:ind w:left="2160" w:hanging="480"/>
+        <w:ind w:left="2160" w:hanging="360"/>
       </w:pPr>
     </w:lvl>
     <w:lvl w:ilvl="3">
@@ -130,7 +130,7 @@
       <w:lvlText w:val=" "/>
       <w:lvlJc w:val="left"/>
       <w:pPr>
-        <w:ind w:left="2880" w:hanging="480"/>
+        <w:ind w:left="2880" w:hanging="360"/>
       </w:pPr>
     </w:lvl>
     <w:lvl w:ilvl="4">
@@ -138,7 +138,7 @@
       <w:lvlText w:val=" "/>
       <w:lvlJc w:val="left"/>
       <w:pPr>
-        <w:ind w:left="3600" w:hanging="480"/>
+        <w:ind w:left="3600" w:hanging="360"/>
       </w:pPr>
     </w:lvl>
     <w:lvl w:ilvl="5">
@@ -146,7 +146,7 @@
       <w:lvlText w:val=" "/>
       <w:lvlJc w:val="left"/>
       <w:pPr>
-        <w:ind w:left="4320" w:hanging="480"/>
+        <w:ind w:left="4320" w:hanging="360"/>
       </w:pPr>
     </w:lvl>
     <w:lvl w:ilvl="6">
@@ -154,7 +154,7 @@
       <w:lvlText w:val=" "/>
       <w:lvlJc w:val="left"/>
       <w:pPr>
-        <w:ind w:left="5040" w:hanging="480"/>
+        <w:ind w:left="5040" w:hanging="360"/>
       </w:pPr>
     </w:lvl>
     <w:lvl w:ilvl="7">
@@ -162,7 +162,7 @@
       <w:lvlText w:val=" "/>
       <w:lvlJc w:val="left"/>
       <w:pPr>
-        <w:ind w:left="5760" w:hanging="480"/>
+        <w:ind w:left="5760" w:hanging="360"/>
       </w:pPr>
     </w:lvl>
     <w:lvl w:ilvl="8">
@@ -170,7 +170,7 @@
       <w:lvlText w:val=" "/>
       <w:lvlJc w:val="left"/>
       <w:pPr>
-        <w:ind w:left="6480" w:hanging="480"/>
+        <w:ind w:left="6480" w:hanging="360"/>
       </w:pPr>
     </w:lvl>
   </w:abstractNum>

</xml_diff>

<commit_message>
reference.docx: stay closer to Word's current defaults.
We use the default styles for headings and the title instead
of what pandoc was using.

See #7280.
</commit_message>
<xml_diff>
--- a/test/docx/golden/block_quotes.docx
+++ b/test/docx/golden/block_quotes.docx
@@ -229,36 +229,70 @@
     <w:name w:val="Title"/>
     <w:basedOn w:val="Normal"/>
     <w:next w:val="BodyText"/>
-    <w:qFormat/>
-    <w:pPr>
-      <w:keepNext/>
-      <w:keepLines/>
-      <w:spacing w:after="240" w:before="480"/>
+    <w:link w:val="TitleChar"/>
+    <w:uiPriority w:val="10"/>
+    <w:qFormat/>
+    <w:rsid w:val="00A10FD9"/>
+    <w:pPr>
+      <w:spacing w:after="80" w:line="240" w:lineRule="auto"/>
+      <w:contextualSpacing/>
       <w:jc w:val="center"/>
     </w:pPr>
     <w:rPr>
       <w:rFonts w:asciiTheme="majorHAnsi" w:cstheme="majorBidi" w:eastAsiaTheme="majorEastAsia" w:hAnsiTheme="majorHAnsi"/>
-      <w:b/>
-      <w:bCs/>
-      <w:color w:themeColor="accent1" w:themeShade="B5" w:val="345A8A"/>
-      <w:sz w:val="36"/>
-      <w:szCs w:val="36"/>
+      <w:spacing w:val="-10"/>
+      <w:kern w:val="28"/>
+      <w:sz w:val="56"/>
+      <w:szCs w:val="56"/>
+    </w:rPr>
+  </w:style>
+  <w:style w:customStyle="1" w:styleId="TitleChar" w:type="character">
+    <w:name w:val="Title Char"/>
+    <w:basedOn w:val="DefaultParagraphFont"/>
+    <w:link w:val="Title"/>
+    <w:uiPriority w:val="10"/>
+    <w:rsid w:val="00A10FD9"/>
+    <w:rPr>
+      <w:rFonts w:asciiTheme="majorHAnsi" w:cstheme="majorBidi" w:eastAsiaTheme="majorEastAsia" w:hAnsiTheme="majorHAnsi"/>
+      <w:spacing w:val="-10"/>
+      <w:kern w:val="28"/>
+      <w:sz w:val="56"/>
+      <w:szCs w:val="56"/>
     </w:rPr>
   </w:style>
   <w:style w:styleId="Subtitle" w:type="paragraph">
     <w:name w:val="Subtitle"/>
-    <w:basedOn w:val="Title"/>
-    <w:next w:val="BodyText"/>
-    <w:qFormat/>
-    <w:pPr>
-      <w:keepNext/>
-      <w:keepLines/>
-      <w:spacing w:after="240" w:before="240"/>
-      <w:jc w:val="center"/>
-    </w:pPr>
-    <w:rPr>
-      <w:sz w:val="30"/>
-      <w:szCs w:val="30"/>
+    <w:basedOn w:val="Normal"/>
+    <w:next w:val="BodyText"/>
+    <w:link w:val="SubtitleChar"/>
+    <w:uiPriority w:val="11"/>
+    <w:qFormat/>
+    <w:rsid w:val="00A10FD9"/>
+    <w:pPr>
+      <w:numPr>
+        <w:ilvl w:val="1"/>
+      </w:numPr>
+    </w:pPr>
+    <w:rPr>
+      <w:rFonts w:cstheme="majorBidi" w:eastAsiaTheme="majorEastAsia"/>
+      <w:color w:themeColor="text1" w:themeTint="A6" w:val="595959"/>
+      <w:spacing w:val="15"/>
+      <w:sz w:val="28"/>
+      <w:szCs w:val="28"/>
+    </w:rPr>
+  </w:style>
+  <w:style w:customStyle="1" w:styleId="SubtitleChar" w:type="character">
+    <w:name w:val="Subtitle Char"/>
+    <w:basedOn w:val="DefaultParagraphFont"/>
+    <w:link w:val="Subtitle"/>
+    <w:uiPriority w:val="11"/>
+    <w:rsid w:val="00A10FD9"/>
+    <w:rPr>
+      <w:rFonts w:cstheme="majorBidi" w:eastAsiaTheme="majorEastAsia"/>
+      <w:color w:themeColor="text1" w:themeTint="A6" w:val="595959"/>
+      <w:spacing w:val="15"/>
+      <w:sz w:val="28"/>
+      <w:szCs w:val="28"/>
     </w:rPr>
   </w:style>
   <w:style w:customStyle="1" w:styleId="Author" w:type="paragraph">
@@ -323,191 +357,327 @@
     <w:rPr/>
   </w:style>
   <w:style w:styleId="Heading1" w:type="paragraph">
-    <w:name w:val="Heading 1"/>
-    <w:basedOn w:val="Normal"/>
-    <w:next w:val="BodyText"/>
-    <w:uiPriority w:val="9"/>
-    <w:qFormat/>
+    <w:name w:val="heading 1"/>
+    <w:basedOn w:val="Normal"/>
+    <w:next w:val="BodyText"/>
+    <w:link w:val="Heading1Char"/>
+    <w:uiPriority w:val="9"/>
+    <w:qFormat/>
+    <w:rsid w:val="00A10FD9"/>
     <w:pPr>
       <w:keepNext/>
       <w:keepLines/>
-      <w:spacing w:after="0" w:before="480"/>
+      <w:spacing w:after="80" w:before="360"/>
       <w:outlineLvl w:val="0"/>
     </w:pPr>
     <w:rPr>
       <w:rFonts w:asciiTheme="majorHAnsi" w:cstheme="majorBidi" w:eastAsiaTheme="majorEastAsia" w:hAnsiTheme="majorHAnsi"/>
-      <w:b/>
-      <w:bCs/>
-      <w:color w:themeColor="accent1" w:val="4F81BD"/>
+      <w:color w:themeColor="accent1" w:themeShade="BF" w:val="0F4761"/>
+      <w:sz w:val="40"/>
+      <w:szCs w:val="40"/>
+    </w:rPr>
+  </w:style>
+  <w:style w:styleId="Heading2" w:type="paragraph">
+    <w:name w:val="heading 2"/>
+    <w:basedOn w:val="Normal"/>
+    <w:next w:val="BodyText"/>
+    <w:link w:val="Heading2Char"/>
+    <w:uiPriority w:val="9"/>
+    <w:semiHidden/>
+    <w:unhideWhenUsed/>
+    <w:qFormat/>
+    <w:rsid w:val="00A10FD9"/>
+    <w:pPr>
+      <w:keepNext/>
+      <w:keepLines/>
+      <w:spacing w:after="80" w:before="160"/>
+      <w:outlineLvl w:val="1"/>
+    </w:pPr>
+    <w:rPr>
+      <w:rFonts w:asciiTheme="majorHAnsi" w:cstheme="majorBidi" w:eastAsiaTheme="majorEastAsia" w:hAnsiTheme="majorHAnsi"/>
+      <w:color w:themeColor="accent1" w:themeShade="BF" w:val="0F4761"/>
       <w:sz w:val="32"/>
       <w:szCs w:val="32"/>
     </w:rPr>
   </w:style>
-  <w:style w:styleId="Heading2" w:type="paragraph">
-    <w:name w:val="Heading 2"/>
-    <w:basedOn w:val="Normal"/>
-    <w:next w:val="BodyText"/>
-    <w:uiPriority w:val="9"/>
+  <w:style w:styleId="Heading3" w:type="paragraph">
+    <w:name w:val="heading 3"/>
+    <w:basedOn w:val="Normal"/>
+    <w:next w:val="BodyText"/>
+    <w:link w:val="Heading3Char"/>
+    <w:uiPriority w:val="9"/>
+    <w:semiHidden/>
     <w:unhideWhenUsed/>
     <w:qFormat/>
+    <w:rsid w:val="00A10FD9"/>
     <w:pPr>
       <w:keepNext/>
       <w:keepLines/>
-      <w:spacing w:after="0" w:before="200"/>
-      <w:outlineLvl w:val="1"/>
-    </w:pPr>
-    <w:rPr>
-      <w:rFonts w:asciiTheme="majorHAnsi" w:cstheme="majorBidi" w:eastAsiaTheme="majorEastAsia" w:hAnsiTheme="majorHAnsi"/>
-      <w:b/>
-      <w:bCs/>
-      <w:color w:themeColor="accent1" w:val="4F81BD"/>
+      <w:spacing w:after="80" w:before="160"/>
+      <w:outlineLvl w:val="2"/>
+    </w:pPr>
+    <w:rPr>
+      <w:rFonts w:cstheme="majorBidi" w:eastAsiaTheme="majorEastAsia"/>
+      <w:color w:themeColor="accent1" w:themeShade="BF" w:val="0F4761"/>
       <w:sz w:val="28"/>
       <w:szCs w:val="28"/>
     </w:rPr>
   </w:style>
-  <w:style w:styleId="Heading3" w:type="paragraph">
-    <w:name w:val="Heading 3"/>
-    <w:basedOn w:val="Normal"/>
-    <w:next w:val="BodyText"/>
-    <w:uiPriority w:val="9"/>
+  <w:style w:styleId="Heading4" w:type="paragraph">
+    <w:name w:val="heading 4"/>
+    <w:basedOn w:val="Normal"/>
+    <w:next w:val="BodyText"/>
+    <w:link w:val="Heading4Char"/>
+    <w:uiPriority w:val="9"/>
+    <w:semiHidden/>
     <w:unhideWhenUsed/>
     <w:qFormat/>
+    <w:rsid w:val="00A10FD9"/>
     <w:pPr>
       <w:keepNext/>
       <w:keepLines/>
-      <w:spacing w:after="0" w:before="200"/>
-      <w:outlineLvl w:val="2"/>
-    </w:pPr>
+      <w:spacing w:after="40" w:before="80"/>
+      <w:outlineLvl w:val="3"/>
+    </w:pPr>
+    <w:rPr>
+      <w:rFonts w:cstheme="majorBidi" w:eastAsiaTheme="majorEastAsia"/>
+      <w:i/>
+      <w:iCs/>
+      <w:color w:themeColor="accent1" w:themeShade="BF" w:val="0F4761"/>
+    </w:rPr>
+  </w:style>
+  <w:style w:styleId="Heading5" w:type="paragraph">
+    <w:name w:val="heading 5"/>
+    <w:basedOn w:val="Normal"/>
+    <w:next w:val="BodyText"/>
+    <w:link w:val="Heading5Char"/>
+    <w:uiPriority w:val="9"/>
+    <w:semiHidden/>
+    <w:unhideWhenUsed/>
+    <w:qFormat/>
+    <w:rsid w:val="00A10FD9"/>
+    <w:pPr>
+      <w:keepNext/>
+      <w:keepLines/>
+      <w:spacing w:after="40" w:before="80"/>
+      <w:outlineLvl w:val="4"/>
+    </w:pPr>
+    <w:rPr>
+      <w:rFonts w:cstheme="majorBidi" w:eastAsiaTheme="majorEastAsia"/>
+      <w:color w:themeColor="accent1" w:themeShade="BF" w:val="0F4761"/>
+    </w:rPr>
+  </w:style>
+  <w:style w:styleId="Heading6" w:type="paragraph">
+    <w:name w:val="heading 6"/>
+    <w:basedOn w:val="Normal"/>
+    <w:next w:val="BodyText"/>
+    <w:link w:val="Heading6Char"/>
+    <w:uiPriority w:val="9"/>
+    <w:semiHidden/>
+    <w:unhideWhenUsed/>
+    <w:qFormat/>
+    <w:rsid w:val="00A10FD9"/>
+    <w:pPr>
+      <w:keepNext/>
+      <w:keepLines/>
+      <w:spacing w:after="0" w:before="40"/>
+      <w:outlineLvl w:val="5"/>
+    </w:pPr>
+    <w:rPr>
+      <w:rFonts w:cstheme="majorBidi" w:eastAsiaTheme="majorEastAsia"/>
+      <w:i/>
+      <w:iCs/>
+      <w:color w:themeColor="text1" w:themeTint="A6" w:val="595959"/>
+    </w:rPr>
+  </w:style>
+  <w:style w:styleId="Heading7" w:type="paragraph">
+    <w:name w:val="heading 7"/>
+    <w:basedOn w:val="Normal"/>
+    <w:next w:val="BodyText"/>
+    <w:link w:val="Heading7Char"/>
+    <w:uiPriority w:val="9"/>
+    <w:semiHidden/>
+    <w:unhideWhenUsed/>
+    <w:qFormat/>
+    <w:rsid w:val="00A10FD9"/>
+    <w:pPr>
+      <w:keepNext/>
+      <w:keepLines/>
+      <w:spacing w:after="0" w:before="40"/>
+      <w:outlineLvl w:val="6"/>
+    </w:pPr>
+    <w:rPr>
+      <w:rFonts w:cstheme="majorBidi" w:eastAsiaTheme="majorEastAsia"/>
+      <w:color w:themeColor="text1" w:themeTint="A6" w:val="595959"/>
+    </w:rPr>
+  </w:style>
+  <w:style w:styleId="Heading8" w:type="paragraph">
+    <w:name w:val="heading 8"/>
+    <w:basedOn w:val="Normal"/>
+    <w:next w:val="BodyText"/>
+    <w:link w:val="Heading8Char"/>
+    <w:uiPriority w:val="9"/>
+    <w:semiHidden/>
+    <w:unhideWhenUsed/>
+    <w:qFormat/>
+    <w:rsid w:val="00A10FD9"/>
+    <w:pPr>
+      <w:keepNext/>
+      <w:keepLines/>
+      <w:spacing w:after="0"/>
+      <w:outlineLvl w:val="7"/>
+    </w:pPr>
+    <w:rPr>
+      <w:rFonts w:cstheme="majorBidi" w:eastAsiaTheme="majorEastAsia"/>
+      <w:i/>
+      <w:iCs/>
+      <w:color w:themeColor="text1" w:themeTint="D8" w:val="272727"/>
+    </w:rPr>
+  </w:style>
+  <w:style w:styleId="Heading9" w:type="paragraph">
+    <w:name w:val="heading 9"/>
+    <w:basedOn w:val="Normal"/>
+    <w:next w:val="BodyText"/>
+    <w:link w:val="Heading9Char"/>
+    <w:uiPriority w:val="9"/>
+    <w:semiHidden/>
+    <w:unhideWhenUsed/>
+    <w:qFormat/>
+    <w:rsid w:val="00A10FD9"/>
+    <w:pPr>
+      <w:keepNext/>
+      <w:keepLines/>
+      <w:spacing w:after="0"/>
+      <w:outlineLvl w:val="8"/>
+    </w:pPr>
+    <w:rPr>
+      <w:rFonts w:cstheme="majorBidi" w:eastAsiaTheme="majorEastAsia"/>
+      <w:color w:themeColor="text1" w:themeTint="D8" w:val="272727"/>
+    </w:rPr>
+  </w:style>
+  <w:style w:default="1" w:styleId="DefaultParagraphFont" w:type="character">
+    <w:name w:val="Default Paragraph Font"/>
+    <w:uiPriority w:val="1"/>
+    <w:semiHidden/>
+    <w:unhideWhenUsed/>
+  </w:style>
+  <w:style w:customStyle="1" w:styleId="Heading1Char" w:type="character">
+    <w:name w:val="Heading 1 Char"/>
+    <w:basedOn w:val="DefaultParagraphFont"/>
+    <w:link w:val="Heading1"/>
+    <w:uiPriority w:val="9"/>
+    <w:rsid w:val="00A10FD9"/>
     <w:rPr>
       <w:rFonts w:asciiTheme="majorHAnsi" w:cstheme="majorBidi" w:eastAsiaTheme="majorEastAsia" w:hAnsiTheme="majorHAnsi"/>
-      <w:b/>
-      <w:bCs/>
-      <w:color w:themeColor="accent1" w:val="4F81BD"/>
-      <w:sz w:val="24"/>
-      <w:szCs w:val="24"/>
-    </w:rPr>
-  </w:style>
-  <w:style w:styleId="Heading4" w:type="paragraph">
-    <w:name w:val="Heading 4"/>
-    <w:basedOn w:val="Normal"/>
-    <w:next w:val="BodyText"/>
-    <w:uiPriority w:val="9"/>
-    <w:unhideWhenUsed/>
-    <w:qFormat/>
-    <w:pPr>
-      <w:keepNext/>
-      <w:keepLines/>
-      <w:spacing w:after="0" w:before="200"/>
-      <w:outlineLvl w:val="3"/>
-    </w:pPr>
+      <w:color w:themeColor="accent1" w:themeShade="BF" w:val="0F4761"/>
+      <w:sz w:val="40"/>
+      <w:szCs w:val="40"/>
+    </w:rPr>
+  </w:style>
+  <w:style w:customStyle="1" w:styleId="Heading2Char" w:type="character">
+    <w:name w:val="Heading 2 Char"/>
+    <w:basedOn w:val="DefaultParagraphFont"/>
+    <w:link w:val="Heading2"/>
+    <w:uiPriority w:val="9"/>
+    <w:semiHidden/>
+    <w:rsid w:val="00A10FD9"/>
     <w:rPr>
       <w:rFonts w:asciiTheme="majorHAnsi" w:cstheme="majorBidi" w:eastAsiaTheme="majorEastAsia" w:hAnsiTheme="majorHAnsi"/>
-      <w:bCs/>
+      <w:color w:themeColor="accent1" w:themeShade="BF" w:val="0F4761"/>
+      <w:sz w:val="32"/>
+      <w:szCs w:val="32"/>
+    </w:rPr>
+  </w:style>
+  <w:style w:customStyle="1" w:styleId="Heading3Char" w:type="character">
+    <w:name w:val="Heading 3 Char"/>
+    <w:basedOn w:val="DefaultParagraphFont"/>
+    <w:link w:val="Heading3"/>
+    <w:uiPriority w:val="9"/>
+    <w:semiHidden/>
+    <w:rsid w:val="00A10FD9"/>
+    <w:rPr>
+      <w:rFonts w:cstheme="majorBidi" w:eastAsiaTheme="majorEastAsia"/>
+      <w:color w:themeColor="accent1" w:themeShade="BF" w:val="0F4761"/>
+      <w:sz w:val="28"/>
+      <w:szCs w:val="28"/>
+    </w:rPr>
+  </w:style>
+  <w:style w:customStyle="1" w:styleId="Heading4Char" w:type="character">
+    <w:name w:val="Heading 4 Char"/>
+    <w:basedOn w:val="DefaultParagraphFont"/>
+    <w:link w:val="Heading4"/>
+    <w:uiPriority w:val="9"/>
+    <w:semiHidden/>
+    <w:rsid w:val="00A10FD9"/>
+    <w:rPr>
+      <w:rFonts w:cstheme="majorBidi" w:eastAsiaTheme="majorEastAsia"/>
       <w:i/>
-      <w:color w:themeColor="accent1" w:val="4F81BD"/>
-      <w:sz w:val="24"/>
-      <w:szCs w:val="24"/>
-    </w:rPr>
-  </w:style>
-  <w:style w:styleId="Heading5" w:type="paragraph">
-    <w:name w:val="Heading 5"/>
-    <w:basedOn w:val="Normal"/>
-    <w:next w:val="BodyText"/>
-    <w:uiPriority w:val="9"/>
-    <w:unhideWhenUsed/>
-    <w:qFormat/>
-    <w:pPr>
-      <w:keepNext/>
-      <w:keepLines/>
-      <w:spacing w:after="0" w:before="200"/>
-      <w:outlineLvl w:val="4"/>
-    </w:pPr>
-    <w:rPr>
-      <w:rFonts w:asciiTheme="majorHAnsi" w:cstheme="majorBidi" w:eastAsiaTheme="majorEastAsia" w:hAnsiTheme="majorHAnsi"/>
       <w:iCs/>
-      <w:color w:themeColor="accent1" w:val="4F81BD"/>
-      <w:sz w:val="24"/>
-      <w:szCs w:val="24"/>
-    </w:rPr>
-  </w:style>
-  <w:style w:styleId="Heading6" w:type="paragraph">
-    <w:name w:val="Heading 6"/>
-    <w:basedOn w:val="Normal"/>
-    <w:next w:val="BodyText"/>
-    <w:uiPriority w:val="9"/>
-    <w:unhideWhenUsed/>
-    <w:qFormat/>
-    <w:pPr>
-      <w:keepNext/>
-      <w:keepLines/>
-      <w:spacing w:after="0" w:before="200"/>
-      <w:outlineLvl w:val="5"/>
-    </w:pPr>
-    <w:rPr>
-      <w:rFonts w:asciiTheme="majorHAnsi" w:cstheme="majorBidi" w:eastAsiaTheme="majorEastAsia" w:hAnsiTheme="majorHAnsi"/>
-      <w:color w:themeColor="accent1" w:val="4F81BD"/>
-      <w:sz w:val="24"/>
-      <w:szCs w:val="24"/>
-    </w:rPr>
-  </w:style>
-  <w:style w:styleId="Heading7" w:type="paragraph">
-    <w:name w:val="Heading 7"/>
-    <w:basedOn w:val="Normal"/>
-    <w:next w:val="BodyText"/>
-    <w:uiPriority w:val="9"/>
-    <w:unhideWhenUsed/>
-    <w:qFormat/>
-    <w:pPr>
-      <w:keepNext/>
-      <w:keepLines/>
-      <w:spacing w:after="0" w:before="200"/>
-      <w:outlineLvl w:val="6"/>
-    </w:pPr>
-    <w:rPr>
-      <w:rFonts w:asciiTheme="majorHAnsi" w:cstheme="majorBidi" w:eastAsiaTheme="majorEastAsia" w:hAnsiTheme="majorHAnsi"/>
-      <w:color w:themeColor="accent1" w:val="4F81BD"/>
-      <w:sz w:val="24"/>
-      <w:szCs w:val="24"/>
-    </w:rPr>
-  </w:style>
-  <w:style w:styleId="Heading8" w:type="paragraph">
-    <w:name w:val="Heading 8"/>
-    <w:basedOn w:val="Normal"/>
-    <w:next w:val="BodyText"/>
-    <w:uiPriority w:val="9"/>
-    <w:unhideWhenUsed/>
-    <w:qFormat/>
-    <w:pPr>
-      <w:keepNext/>
-      <w:keepLines/>
-      <w:spacing w:after="0" w:before="200"/>
-      <w:outlineLvl w:val="7"/>
-    </w:pPr>
-    <w:rPr>
-      <w:rFonts w:asciiTheme="majorHAnsi" w:cstheme="majorBidi" w:eastAsiaTheme="majorEastAsia" w:hAnsiTheme="majorHAnsi"/>
-      <w:color w:themeColor="accent1" w:val="4F81BD"/>
-      <w:sz w:val="24"/>
-      <w:szCs w:val="24"/>
-    </w:rPr>
-  </w:style>
-  <w:style w:styleId="Heading9" w:type="paragraph">
-    <w:name w:val="Heading 9"/>
-    <w:basedOn w:val="Normal"/>
-    <w:next w:val="BodyText"/>
-    <w:uiPriority w:val="9"/>
-    <w:unhideWhenUsed/>
-    <w:qFormat/>
-    <w:pPr>
-      <w:keepNext/>
-      <w:keepLines/>
-      <w:spacing w:after="0" w:before="200"/>
-      <w:outlineLvl w:val="8"/>
-    </w:pPr>
-    <w:rPr>
-      <w:rFonts w:asciiTheme="majorHAnsi" w:cstheme="majorBidi" w:eastAsiaTheme="majorEastAsia" w:hAnsiTheme="majorHAnsi"/>
-      <w:color w:themeColor="accent1" w:val="4F81BD"/>
-      <w:sz w:val="24"/>
-      <w:szCs w:val="24"/>
+      <w:color w:themeColor="accent1" w:themeShade="BF" w:val="0F4761"/>
+    </w:rPr>
+  </w:style>
+  <w:style w:customStyle="1" w:styleId="Heading5Char" w:type="character">
+    <w:name w:val="Heading 5 Char"/>
+    <w:basedOn w:val="DefaultParagraphFont"/>
+    <w:link w:val="Heading5"/>
+    <w:uiPriority w:val="9"/>
+    <w:semiHidden/>
+    <w:rsid w:val="00A10FD9"/>
+    <w:rPr>
+      <w:rFonts w:cstheme="majorBidi" w:eastAsiaTheme="majorEastAsia"/>
+      <w:color w:themeColor="accent1" w:themeShade="BF" w:val="0F4761"/>
+    </w:rPr>
+  </w:style>
+  <w:style w:customStyle="1" w:styleId="Heading6Char" w:type="character">
+    <w:name w:val="Heading 6 Char"/>
+    <w:basedOn w:val="DefaultParagraphFont"/>
+    <w:link w:val="Heading6"/>
+    <w:uiPriority w:val="9"/>
+    <w:semiHidden/>
+    <w:rsid w:val="00A10FD9"/>
+    <w:rPr>
+      <w:rFonts w:cstheme="majorBidi" w:eastAsiaTheme="majorEastAsia"/>
+      <w:i/>
+      <w:iCs/>
+      <w:color w:themeColor="text1" w:themeTint="A6" w:val="595959"/>
+    </w:rPr>
+  </w:style>
+  <w:style w:customStyle="1" w:styleId="Heading7Char" w:type="character">
+    <w:name w:val="Heading 7 Char"/>
+    <w:basedOn w:val="DefaultParagraphFont"/>
+    <w:link w:val="Heading7"/>
+    <w:uiPriority w:val="9"/>
+    <w:semiHidden/>
+    <w:rsid w:val="00A10FD9"/>
+    <w:rPr>
+      <w:rFonts w:cstheme="majorBidi" w:eastAsiaTheme="majorEastAsia"/>
+      <w:color w:themeColor="text1" w:themeTint="A6" w:val="595959"/>
+    </w:rPr>
+  </w:style>
+  <w:style w:customStyle="1" w:styleId="Heading8Char" w:type="character">
+    <w:name w:val="Heading 8 Char"/>
+    <w:basedOn w:val="DefaultParagraphFont"/>
+    <w:link w:val="Heading8"/>
+    <w:uiPriority w:val="9"/>
+    <w:semiHidden/>
+    <w:rsid w:val="00A10FD9"/>
+    <w:rPr>
+      <w:rFonts w:cstheme="majorBidi" w:eastAsiaTheme="majorEastAsia"/>
+      <w:i/>
+      <w:iCs/>
+      <w:color w:themeColor="text1" w:themeTint="D8" w:val="272727"/>
+    </w:rPr>
+  </w:style>
+  <w:style w:customStyle="1" w:styleId="Heading9Char" w:type="character">
+    <w:name w:val="Heading 9 Char"/>
+    <w:basedOn w:val="DefaultParagraphFont"/>
+    <w:link w:val="Heading9"/>
+    <w:uiPriority w:val="9"/>
+    <w:semiHidden/>
+    <w:rsid w:val="00A10FD9"/>
+    <w:rPr>
+      <w:rFonts w:cstheme="majorBidi" w:eastAsiaTheme="majorEastAsia"/>
+      <w:color w:themeColor="text1" w:themeTint="D8" w:val="272727"/>
     </w:rPr>
   </w:style>
   <w:style w:styleId="BlockText" w:type="paragraph">
@@ -532,8 +702,8 @@
   </w:style>
   <w:style w:styleId="FootnoteBlockText" w:type="paragraph">
     <w:name w:val="Footnote Block Text"/>
-    <w:basedOn w:val="Footnote Text"/>
-    <w:next w:val="Footnote Text"/>
+    <w:basedOn w:val="FootnoteText"/>
+    <w:next w:val="FootnoteText"/>
     <w:uiPriority w:val="9"/>
     <w:unhideWhenUsed/>
     <w:qFormat/>

</xml_diff>

<commit_message>
reference.docx: use current standard Word theme.
This includes using the sans-serif font Aptos instead of
the serif font Cambria.

See #7280.
</commit_message>
<xml_diff>
--- a/test/docx/golden/block_quotes.docx
+++ b/test/docx/golden/block_quotes.docx
@@ -555,12 +555,6 @@
       <w:color w:themeColor="text1" w:themeTint="D8" w:val="272727"/>
     </w:rPr>
   </w:style>
-  <w:style w:default="1" w:styleId="DefaultParagraphFont" w:type="character">
-    <w:name w:val="Default Paragraph Font"/>
-    <w:uiPriority w:val="1"/>
-    <w:semiHidden/>
-    <w:unhideWhenUsed/>
-  </w:style>
   <w:style w:customStyle="1" w:styleId="Heading1Char" w:type="character">
     <w:name w:val="Heading 1 Char"/>
     <w:basedOn w:val="DefaultParagraphFont"/>
@@ -1095,44 +1089,44 @@
         <a:sysClr val="window" lastClr="FFFFFF"/>
       </a:lt1>
       <a:dk2>
-        <a:srgbClr val="1F497D"/>
+        <a:srgbClr val="0E2841"/>
       </a:dk2>
       <a:lt2>
-        <a:srgbClr val="EEECE1"/>
+        <a:srgbClr val="E8E8E8"/>
       </a:lt2>
       <a:accent1>
-        <a:srgbClr val="4F81BD"/>
+        <a:srgbClr val="156082"/>
       </a:accent1>
       <a:accent2>
-        <a:srgbClr val="C0504D"/>
+        <a:srgbClr val="E97132"/>
       </a:accent2>
       <a:accent3>
-        <a:srgbClr val="9BBB59"/>
+        <a:srgbClr val="196B24"/>
       </a:accent3>
       <a:accent4>
-        <a:srgbClr val="8064A2"/>
+        <a:srgbClr val="0F9ED5"/>
       </a:accent4>
       <a:accent5>
-        <a:srgbClr val="4BACC6"/>
+        <a:srgbClr val="A02B93"/>
       </a:accent5>
       <a:accent6>
-        <a:srgbClr val="F79646"/>
+        <a:srgbClr val="4EA72E"/>
       </a:accent6>
       <a:hlink>
-        <a:srgbClr val="0000FF"/>
+        <a:srgbClr val="467886"/>
       </a:hlink>
       <a:folHlink>
-        <a:srgbClr val="800080"/>
+        <a:srgbClr val="96607D"/>
       </a:folHlink>
     </a:clrScheme>
     <a:fontScheme name="Office">
       <a:majorFont>
-        <a:latin typeface="Calibri"/>
+        <a:latin typeface="Aptos Display" panose="02110004020202020204"/>
         <a:ea typeface=""/>
         <a:cs typeface=""/>
-        <a:font script="Jpan" typeface="ＭＳ ゴシック"/>
+        <a:font script="Jpan" typeface="游ゴシック Light"/>
         <a:font script="Hang" typeface="맑은 고딕"/>
-        <a:font script="Hans" typeface="宋体"/>
+        <a:font script="Hans" typeface="等线 Light"/>
         <a:font script="Hant" typeface="新細明體"/>
         <a:font script="Arab" typeface="Times New Roman"/>
         <a:font script="Hebr" typeface="Times New Roman"/>
@@ -1159,14 +1153,32 @@
         <a:font script="Mong" typeface="Mongolian Baiti"/>
         <a:font script="Viet" typeface="Times New Roman"/>
         <a:font script="Uigh" typeface="Microsoft Uighur"/>
+        <a:font script="Geor" typeface="Sylfaen"/>
+        <a:font script="Armn" typeface="Arial"/>
+        <a:font script="Bugi" typeface="Leelawadee UI"/>
+        <a:font script="Bopo" typeface="Microsoft JhengHei"/>
+        <a:font script="Java" typeface="Javanese Text"/>
+        <a:font script="Lisu" typeface="Segoe UI"/>
+        <a:font script="Mymr" typeface="Myanmar Text"/>
+        <a:font script="Nkoo" typeface="Ebrima"/>
+        <a:font script="Olck" typeface="Nirmala UI"/>
+        <a:font script="Osma" typeface="Ebrima"/>
+        <a:font script="Phag" typeface="Phagspa"/>
+        <a:font script="Syrn" typeface="Estrangelo Edessa"/>
+        <a:font script="Syrj" typeface="Estrangelo Edessa"/>
+        <a:font script="Syre" typeface="Estrangelo Edessa"/>
+        <a:font script="Sora" typeface="Nirmala UI"/>
+        <a:font script="Tale" typeface="Microsoft Tai Le"/>
+        <a:font script="Talu" typeface="Microsoft New Tai Lue"/>
+        <a:font script="Tfng" typeface="Ebrima"/>
       </a:majorFont>
       <a:minorFont>
-        <a:latin typeface="Cambria"/>
+        <a:latin typeface="Aptos" panose="02110004020202020204"/>
         <a:ea typeface=""/>
         <a:cs typeface=""/>
-        <a:font script="Jpan" typeface="ＭＳ 明朝"/>
+        <a:font script="Jpan" typeface="游明朝"/>
         <a:font script="Hang" typeface="맑은 고딕"/>
-        <a:font script="Hans" typeface="宋体"/>
+        <a:font script="Hans" typeface="等线"/>
         <a:font script="Hant" typeface="新細明體"/>
         <a:font script="Arab" typeface="Arial"/>
         <a:font script="Hebr" typeface="Arial"/>
@@ -1193,6 +1205,24 @@
         <a:font script="Mong" typeface="Mongolian Baiti"/>
         <a:font script="Viet" typeface="Arial"/>
         <a:font script="Uigh" typeface="Microsoft Uighur"/>
+        <a:font script="Geor" typeface="Sylfaen"/>
+        <a:font script="Armn" typeface="Arial"/>
+        <a:font script="Bugi" typeface="Leelawadee UI"/>
+        <a:font script="Bopo" typeface="Microsoft JhengHei"/>
+        <a:font script="Java" typeface="Javanese Text"/>
+        <a:font script="Lisu" typeface="Segoe UI"/>
+        <a:font script="Mymr" typeface="Myanmar Text"/>
+        <a:font script="Nkoo" typeface="Ebrima"/>
+        <a:font script="Olck" typeface="Nirmala UI"/>
+        <a:font script="Osma" typeface="Ebrima"/>
+        <a:font script="Phag" typeface="Phagspa"/>
+        <a:font script="Syrn" typeface="Estrangelo Edessa"/>
+        <a:font script="Syrj" typeface="Estrangelo Edessa"/>
+        <a:font script="Syre" typeface="Estrangelo Edessa"/>
+        <a:font script="Sora" typeface="Nirmala UI"/>
+        <a:font script="Tale" typeface="Microsoft Tai Le"/>
+        <a:font script="Talu" typeface="Microsoft New Tai Lue"/>
+        <a:font script="Tfng" typeface="Ebrima"/>
       </a:minorFont>
     </a:fontScheme>
     <a:fmtScheme name="Office">
@@ -1204,200 +1234,141 @@
           <a:gsLst>
             <a:gs pos="0">
               <a:schemeClr val="phClr">
-                <a:tint val="50000"/>
-                <a:satMod val="300000"/>
+                <a:lumMod val="110000"/>
+                <a:satMod val="105000"/>
+                <a:tint val="67000"/>
               </a:schemeClr>
             </a:gs>
-            <a:gs pos="35000">
+            <a:gs pos="50000">
               <a:schemeClr val="phClr">
-                <a:tint val="37000"/>
-                <a:satMod val="300000"/>
+                <a:lumMod val="105000"/>
+                <a:satMod val="103000"/>
+                <a:tint val="73000"/>
               </a:schemeClr>
             </a:gs>
             <a:gs pos="100000">
               <a:schemeClr val="phClr">
-                <a:tint val="15000"/>
-                <a:satMod val="350000"/>
+                <a:lumMod val="105000"/>
+                <a:satMod val="109000"/>
+                <a:tint val="81000"/>
               </a:schemeClr>
             </a:gs>
           </a:gsLst>
-          <a:lin ang="16200000" scaled="1"/>
+          <a:lin ang="5400000" scaled="0"/>
         </a:gradFill>
         <a:gradFill rotWithShape="1">
           <a:gsLst>
             <a:gs pos="0">
               <a:schemeClr val="phClr">
-                <a:tint val="100000"/>
+                <a:satMod val="103000"/>
+                <a:lumMod val="102000"/>
+                <a:tint val="94000"/>
+              </a:schemeClr>
+            </a:gs>
+            <a:gs pos="50000">
+              <a:schemeClr val="phClr">
+                <a:satMod val="110000"/>
+                <a:lumMod val="100000"/>
                 <a:shade val="100000"/>
-                <a:satMod val="130000"/>
               </a:schemeClr>
             </a:gs>
             <a:gs pos="100000">
               <a:schemeClr val="phClr">
-                <a:tint val="50000"/>
-                <a:shade val="100000"/>
-                <a:satMod val="350000"/>
+                <a:lumMod val="99000"/>
+                <a:satMod val="120000"/>
+                <a:shade val="78000"/>
               </a:schemeClr>
             </a:gs>
           </a:gsLst>
-          <a:lin ang="16200000" scaled="0"/>
+          <a:lin ang="5400000" scaled="0"/>
         </a:gradFill>
       </a:fillStyleLst>
       <a:lnStyleLst>
-        <a:ln w="9525" cap="flat" cmpd="sng" algn="ctr">
-          <a:solidFill>
-            <a:schemeClr val="phClr">
-              <a:shade val="95000"/>
-              <a:satMod val="105000"/>
-            </a:schemeClr>
-          </a:solidFill>
-          <a:prstDash val="solid"/>
-        </a:ln>
-        <a:ln w="25400" cap="flat" cmpd="sng" algn="ctr">
+        <a:ln w="6350" cap="flat" cmpd="sng" algn="ctr">
           <a:solidFill>
             <a:schemeClr val="phClr"/>
           </a:solidFill>
           <a:prstDash val="solid"/>
+          <a:miter lim="800000"/>
         </a:ln>
-        <a:ln w="38100" cap="flat" cmpd="sng" algn="ctr">
+        <a:ln w="12700" cap="flat" cmpd="sng" algn="ctr">
           <a:solidFill>
             <a:schemeClr val="phClr"/>
           </a:solidFill>
           <a:prstDash val="solid"/>
+          <a:miter lim="800000"/>
+        </a:ln>
+        <a:ln w="19050" cap="flat" cmpd="sng" algn="ctr">
+          <a:solidFill>
+            <a:schemeClr val="phClr"/>
+          </a:solidFill>
+          <a:prstDash val="solid"/>
+          <a:miter lim="800000"/>
         </a:ln>
       </a:lnStyleLst>
       <a:effectStyleLst>
         <a:effectStyle>
+          <a:effectLst/>
+        </a:effectStyle>
+        <a:effectStyle>
+          <a:effectLst/>
+        </a:effectStyle>
+        <a:effectStyle>
           <a:effectLst>
-            <a:outerShdw blurRad="40000" dist="20000" dir="5400000" rotWithShape="0">
+            <a:outerShdw blurRad="57150" dist="19050" dir="5400000" algn="ctr" rotWithShape="0">
               <a:srgbClr val="000000">
-                <a:alpha val="38000"/>
+                <a:alpha val="63000"/>
               </a:srgbClr>
             </a:outerShdw>
           </a:effectLst>
-        </a:effectStyle>
-        <a:effectStyle>
-          <a:effectLst>
-            <a:outerShdw blurRad="40000" dist="23000" dir="5400000" rotWithShape="0">
-              <a:srgbClr val="000000">
-                <a:alpha val="35000"/>
-              </a:srgbClr>
-            </a:outerShdw>
-          </a:effectLst>
-        </a:effectStyle>
-        <a:effectStyle>
-          <a:effectLst>
-            <a:outerShdw blurRad="40000" dist="23000" dir="5400000" rotWithShape="0">
-              <a:srgbClr val="000000">
-                <a:alpha val="35000"/>
-              </a:srgbClr>
-            </a:outerShdw>
-          </a:effectLst>
-          <a:scene3d>
-            <a:camera prst="orthographicFront">
-              <a:rot lat="0" lon="0" rev="0"/>
-            </a:camera>
-            <a:lightRig rig="threePt" dir="t">
-              <a:rot lat="0" lon="0" rev="1200000"/>
-            </a:lightRig>
-          </a:scene3d>
-          <a:sp3d>
-            <a:bevelT w="63500" h="25400"/>
-          </a:sp3d>
         </a:effectStyle>
       </a:effectStyleLst>
       <a:bgFillStyleLst>
         <a:solidFill>
           <a:schemeClr val="phClr"/>
         </a:solidFill>
+        <a:solidFill>
+          <a:schemeClr val="phClr">
+            <a:tint val="95000"/>
+            <a:satMod val="170000"/>
+          </a:schemeClr>
+        </a:solidFill>
         <a:gradFill rotWithShape="1">
           <a:gsLst>
             <a:gs pos="0">
               <a:schemeClr val="phClr">
-                <a:tint val="40000"/>
-                <a:satMod val="350000"/>
+                <a:tint val="93000"/>
+                <a:satMod val="150000"/>
+                <a:shade val="98000"/>
+                <a:lumMod val="102000"/>
               </a:schemeClr>
             </a:gs>
-            <a:gs pos="40000">
+            <a:gs pos="50000">
               <a:schemeClr val="phClr">
-                <a:tint val="45000"/>
-                <a:shade val="99000"/>
-                <a:satMod val="350000"/>
+                <a:tint val="98000"/>
+                <a:satMod val="130000"/>
+                <a:shade val="90000"/>
+                <a:lumMod val="103000"/>
               </a:schemeClr>
             </a:gs>
             <a:gs pos="100000">
               <a:schemeClr val="phClr">
-                <a:shade val="20000"/>
-                <a:satMod val="255000"/>
+                <a:shade val="63000"/>
+                <a:satMod val="120000"/>
               </a:schemeClr>
             </a:gs>
           </a:gsLst>
-          <a:path path="circle">
-            <a:fillToRect l="50000" t="-80000" r="50000" b="180000"/>
-          </a:path>
-        </a:gradFill>
-        <a:gradFill rotWithShape="1">
-          <a:gsLst>
-            <a:gs pos="0">
-              <a:schemeClr val="phClr">
-                <a:tint val="80000"/>
-                <a:satMod val="300000"/>
-              </a:schemeClr>
-            </a:gs>
-            <a:gs pos="100000">
-              <a:schemeClr val="phClr">
-                <a:shade val="30000"/>
-                <a:satMod val="200000"/>
-              </a:schemeClr>
-            </a:gs>
-          </a:gsLst>
-          <a:path path="circle">
-            <a:fillToRect l="50000" t="50000" r="50000" b="50000"/>
-          </a:path>
+          <a:lin ang="5400000" scaled="0"/>
         </a:gradFill>
       </a:bgFillStyleLst>
     </a:fmtScheme>
   </a:themeElements>
-  <a:objectDefaults>
-    <a:spDef>
-      <a:spPr/>
-      <a:bodyPr/>
-      <a:lstStyle/>
-      <a:style>
-        <a:lnRef idx="1">
-          <a:schemeClr val="accent1"/>
-        </a:lnRef>
-        <a:fillRef idx="3">
-          <a:schemeClr val="accent1"/>
-        </a:fillRef>
-        <a:effectRef idx="2">
-          <a:schemeClr val="accent1"/>
-        </a:effectRef>
-        <a:fontRef idx="minor">
-          <a:schemeClr val="lt1"/>
-        </a:fontRef>
-      </a:style>
-    </a:spDef>
-    <a:lnDef>
-      <a:spPr/>
-      <a:bodyPr/>
-      <a:lstStyle/>
-      <a:style>
-        <a:lnRef idx="2">
-          <a:schemeClr val="accent1"/>
-        </a:lnRef>
-        <a:fillRef idx="0">
-          <a:schemeClr val="accent1"/>
-        </a:fillRef>
-        <a:effectRef idx="1">
-          <a:schemeClr val="accent1"/>
-        </a:effectRef>
-        <a:fontRef idx="minor">
-          <a:schemeClr val="tx1"/>
-        </a:fontRef>
-      </a:style>
-    </a:lnDef>
-  </a:objectDefaults>
+  <a:objectDefaults/>
   <a:extraClrSchemeLst/>
+  <a:extLst>
+    <a:ext uri="{05A4C25C-085E-4340-85A3-A5531E510DB2}">
+      <thm15:themeFamily xmlns:thm15="http://schemas.microsoft.com/office/thememl/2012/main" name="Office Theme" id="{2E142A2C-CD16-42D6-873A-C26D2A0506FA}" vid="{1BDDFF52-6CD6-40A5-AB3C-68EB2F1E4D0A}"/>
+    </a:ext>
+  </a:extLst>
 </a:theme>
 </file>
</xml_diff>

<commit_message>
Cleaned up Abstract Title and Subtitle in default reference docx.
Center Subtitle, remove color.
</commit_message>
<xml_diff>
--- a/test/docx/golden/block_quotes.docx
+++ b/test/docx/golden/block_quotes.docx
@@ -262,7 +262,7 @@
   </w:style>
   <w:style w:styleId="Subtitle" w:type="paragraph">
     <w:name w:val="Subtitle"/>
-    <w:basedOn w:val="Normal"/>
+    <w:basedOn w:val="Title"/>
     <w:next w:val="BodyText"/>
     <w:link w:val="SubtitleChar"/>
     <w:uiPriority w:val="11"/>
@@ -275,7 +275,6 @@
     </w:pPr>
     <w:rPr>
       <w:rFonts w:cstheme="majorBidi" w:eastAsiaTheme="majorEastAsia"/>
-      <w:color w:themeColor="text1" w:themeTint="A6" w:val="595959"/>
       <w:spacing w:val="15"/>
       <w:sz w:val="28"/>
       <w:szCs w:val="28"/>
@@ -328,7 +327,6 @@
     </w:pPr>
     <w:rPr>
       <w:b/>
-      <w:color w:val="345A8A"/>
       <w:sz w:val="20"/>
       <w:szCs w:val="20"/>
     </w:rPr>

</xml_diff>

<commit_message>
Fix docx golden tests for East Asian default style changes.
</commit_message>
<xml_diff>
--- a/test/docx/golden/block_quotes.docx
+++ b/test/docx/golden/block_quotes.docx
@@ -189,10 +189,10 @@
   <w:docDefaults>
     <w:rPrDefault>
       <w:rPr>
-        <w:rFonts w:asciiTheme="minorHAnsi" w:cstheme="minorBidi" w:eastAsiaTheme="minorHAnsi" w:hAnsiTheme="minorHAnsi"/>
+        <w:rFonts w:asciiTheme="minorHAnsi" w:cstheme="minorBidi" w:eastAsiaTheme="minorEastAsia" w:hAnsiTheme="minorHAnsi"/>
         <w:sz w:val="24"/>
         <w:szCs w:val="24"/>
-        <w:lang w:bidi="ar-SA" w:eastAsia="en-US" w:val="en-US"/>
+        <w:lang w:bidi="ar-SA" w:eastAsia="zh-CN" w:val="en-US"/>
       </w:rPr>
     </w:rPrDefault>
     <w:pPrDefault>

</xml_diff>

<commit_message>
reference.docx: don't left-align table header row
See #11019. Previously, centering tables in `reference.docx` would leave
the header row left-aligned. Why the OOXML 'standard' would allow table
elements to be aligned differently from the rest of the table in the
first place is anyone's guess.
</commit_message>
<xml_diff>
--- a/test/docx/golden/block_quotes.docx
+++ b/test/docx/golden/block_quotes.docx
@@ -733,13 +733,6 @@
       </w:tblCellMar>
     </w:tblPr>
     <w:tblStylePr w:type="firstRow">
-      <w:tblPr>
-        <w:jc w:val="left"/>
-        <w:tblInd w:type="dxa" w:w="0"/>
-      </w:tblPr>
-      <w:trPr>
-        <w:jc w:val="left"/>
-      </w:trPr>
       <w:tcPr>
         <w:tcBorders>
           <w:bottom w:val="single"/>

</xml_diff>